<commit_message>
Updated design. Implemented component reveal effect in ParagraphWithHeader whose progression depends on the scroll position of the window.
</commit_message>
<xml_diff>
--- a/Notes.docx
+++ b/Notes.docx
@@ -56,13 +56,7 @@
         </w:numPr>
       </w:pPr>
       <w:r>
-        <w:t xml:space="preserve">Create a new object and add a property “componentName” and set its value to the component or page to which the </w:t>
-      </w:r>
-      <w:r>
-        <w:t>CSS</w:t>
-      </w:r>
-      <w:r>
-        <w:t xml:space="preserve"> module file belongs. </w:t>
+        <w:t xml:space="preserve">Create a new object and add a property “componentName” and set its value to the component or page to which the CSS module file belongs. </w:t>
       </w:r>
     </w:p>
     <w:p>
@@ -74,13 +68,7 @@
         </w:numPr>
       </w:pPr>
       <w:r>
-        <w:t xml:space="preserve">Add another property “styles” and set its value to the </w:t>
-      </w:r>
-      <w:r>
-        <w:t>CSS</w:t>
-      </w:r>
-      <w:r>
-        <w:t xml:space="preserve"> modules styles object.</w:t>
+        <w:t>Add another property “styles” and set its value to the CSS modules styles object.</w:t>
       </w:r>
     </w:p>
     <w:p>
@@ -144,24 +132,14 @@
     </w:p>
     <w:p/>
     <w:p>
-      <w:pPr>
-        <w:pStyle w:val="Title"/>
-        <w:rPr>
-          <w:b/>
-          <w:bCs/>
-          <w:color w:val="FF0000"/>
-          <w:u w:val="single"/>
-        </w:rPr>
-      </w:pPr>
-      <w:r>
-        <w:rPr>
-          <w:b/>
-          <w:bCs/>
-          <w:color w:val="FF0000"/>
-          <w:u w:val="single"/>
-        </w:rPr>
+      <w:r>
         <w:t>ADD KEYS TO ALL LIST ITEMS</w:t>
       </w:r>
+      <w:r>
+        <w:t>. Done</w:t>
+      </w:r>
+      <w:bookmarkStart w:id="0" w:name="_GoBack"/>
+      <w:bookmarkEnd w:id="0"/>
     </w:p>
     <w:p/>
     <w:p>
@@ -209,8 +187,6 @@
       <w:r>
         <w:t>Confirm that updating the app works with FTP</w:t>
       </w:r>
-      <w:bookmarkStart w:id="0" w:name="_GoBack"/>
-      <w:bookmarkEnd w:id="0"/>
     </w:p>
     <w:p>
       <w:pPr>
@@ -844,6 +820,7 @@
   <w:style w:type="character" w:default="1" w:styleId="DefaultParagraphFont">
     <w:name w:val="Default Paragraph Font"/>
     <w:uiPriority w:val="1"/>
+    <w:semiHidden/>
     <w:unhideWhenUsed/>
   </w:style>
   <w:style w:type="table" w:default="1" w:styleId="TableNormal">

</xml_diff>

<commit_message>
Added parallax elements do home page, styled download page, started working on demo page
</commit_message>
<xml_diff>
--- a/Notes.docx
+++ b/Notes.docx
@@ -4,10 +4,26 @@
   <w:body>
     <w:p>
       <w:r>
-        <w:t xml:space="preserve">Solved the issue of CSS modules being dropped as soon as page transition occurs by importing the css modules file from _app.js and passing its reference to </w:t>
-      </w:r>
-      <w:r>
-        <w:t>&lt;Component {...pageProps}</w:t>
+        <w:t xml:space="preserve">Solved the issue of CSS modules being dropped as soon as page transition occurs by importing the </w:t>
+      </w:r>
+      <w:proofErr w:type="spellStart"/>
+      <w:r>
+        <w:t>css</w:t>
+      </w:r>
+      <w:proofErr w:type="spellEnd"/>
+      <w:r>
+        <w:t xml:space="preserve"> modules file from _app.js and passing its reference to </w:t>
+      </w:r>
+      <w:r>
+        <w:t>&lt;Component {...</w:t>
+      </w:r>
+      <w:proofErr w:type="spellStart"/>
+      <w:r>
+        <w:t>pageProps</w:t>
+      </w:r>
+      <w:proofErr w:type="spellEnd"/>
+      <w:r>
+        <w:t>}</w:t>
       </w:r>
       <w:r>
         <w:t xml:space="preserve"> /&gt;.</w:t>
@@ -56,7 +72,15 @@
         </w:numPr>
       </w:pPr>
       <w:r>
-        <w:t xml:space="preserve">Create a new object and add a property “componentName” and set its value to the component or page to which the CSS module file belongs. </w:t>
+        <w:t>Create a new object and add a property “</w:t>
+      </w:r>
+      <w:proofErr w:type="spellStart"/>
+      <w:r>
+        <w:t>componentName</w:t>
+      </w:r>
+      <w:proofErr w:type="spellEnd"/>
+      <w:r>
+        <w:t xml:space="preserve">” and set its value to the component or page to which the CSS module file belongs. </w:t>
       </w:r>
     </w:p>
     <w:p>
@@ -92,7 +116,15 @@
         </w:numPr>
       </w:pPr>
       <w:r>
-        <w:t>Every page and component should have a simple const string value that is equal to the name of the component function.</w:t>
+        <w:t xml:space="preserve">Every page and component should have a simple </w:t>
+      </w:r>
+      <w:proofErr w:type="spellStart"/>
+      <w:r>
+        <w:t>const</w:t>
+      </w:r>
+      <w:proofErr w:type="spellEnd"/>
+      <w:r>
+        <w:t xml:space="preserve"> string value that is equal to the name of the component function.</w:t>
       </w:r>
     </w:p>
     <w:p>
@@ -104,7 +136,15 @@
         </w:numPr>
       </w:pPr>
       <w:r>
-        <w:t>In every page or component, run a function that will search through the styles array until the componentName value matches with the component function’s name.</w:t>
+        <w:t xml:space="preserve">In every page or component, run a function that will search through the styles array until the </w:t>
+      </w:r>
+      <w:proofErr w:type="spellStart"/>
+      <w:r>
+        <w:t>componentName</w:t>
+      </w:r>
+      <w:proofErr w:type="spellEnd"/>
+      <w:r>
+        <w:t xml:space="preserve"> value matches with the component function’s name.</w:t>
       </w:r>
     </w:p>
     <w:p>
@@ -127,102 +167,135 @@
         <w:t xml:space="preserve">learning &amp; </w:t>
       </w:r>
       <w:r>
-        <w:t>using useContext.</w:t>
+        <w:t xml:space="preserve">using </w:t>
+      </w:r>
+      <w:proofErr w:type="spellStart"/>
+      <w:r>
+        <w:t>useContext</w:t>
+      </w:r>
+      <w:proofErr w:type="spellEnd"/>
+      <w:r>
+        <w:t>.</w:t>
+      </w:r>
+    </w:p>
+    <w:p>
+      <w:r>
+        <w:t>ADD KEYS TO ALL LIST ITEMS</w:t>
+      </w:r>
+      <w:r>
+        <w:t>. Done</w:t>
+      </w:r>
+      <w:r>
+        <w:t xml:space="preserve"> </w:t>
       </w:r>
     </w:p>
     <w:p/>
     <w:p>
       <w:r>
-        <w:t>ADD KEYS TO ALL LIST ITEMS</w:t>
-      </w:r>
-      <w:r>
-        <w:t>. Done</w:t>
+        <w:t>Add changelog section in download page.</w:t>
+      </w:r>
+    </w:p>
+    <w:p>
+      <w:r>
+        <w:t>Plan for 4/12/2021:</w:t>
+      </w:r>
+    </w:p>
+    <w:p>
+      <w:pPr>
+        <w:pStyle w:val="ListParagraph"/>
+        <w:numPr>
+          <w:ilvl w:val="0"/>
+          <w:numId w:val="2"/>
+        </w:numPr>
+      </w:pPr>
+      <w:r>
+        <w:t xml:space="preserve">Push app to </w:t>
+      </w:r>
+      <w:proofErr w:type="spellStart"/>
+      <w:r>
+        <w:t>github</w:t>
+      </w:r>
+      <w:proofErr w:type="spellEnd"/>
+    </w:p>
+    <w:p>
+      <w:pPr>
+        <w:pStyle w:val="ListParagraph"/>
+        <w:numPr>
+          <w:ilvl w:val="0"/>
+          <w:numId w:val="2"/>
+        </w:numPr>
+      </w:pPr>
+      <w:r>
+        <w:t xml:space="preserve">Deploy on </w:t>
+      </w:r>
+      <w:proofErr w:type="spellStart"/>
+      <w:r>
+        <w:t>vercel</w:t>
+      </w:r>
+      <w:proofErr w:type="spellEnd"/>
+    </w:p>
+    <w:p>
+      <w:pPr>
+        <w:pStyle w:val="ListParagraph"/>
+        <w:numPr>
+          <w:ilvl w:val="0"/>
+          <w:numId w:val="2"/>
+        </w:numPr>
+      </w:pPr>
+      <w:r>
+        <w:t>Confirm that updating the app works with FTP</w:t>
+      </w:r>
+    </w:p>
+    <w:p>
+      <w:pPr>
+        <w:pStyle w:val="ListParagraph"/>
+        <w:numPr>
+          <w:ilvl w:val="0"/>
+          <w:numId w:val="2"/>
+        </w:numPr>
+      </w:pPr>
+      <w:r>
+        <w:t xml:space="preserve">Talk to </w:t>
+      </w:r>
+      <w:proofErr w:type="spellStart"/>
+      <w:r>
+        <w:t>yuriy</w:t>
+      </w:r>
+      <w:proofErr w:type="spellEnd"/>
+    </w:p>
+    <w:p>
+      <w:pPr>
+        <w:pStyle w:val="ListParagraph"/>
+        <w:numPr>
+          <w:ilvl w:val="1"/>
+          <w:numId w:val="2"/>
+        </w:numPr>
+      </w:pPr>
+      <w:r>
+        <w:t>Explain how updating the app would work</w:t>
+      </w:r>
+    </w:p>
+    <w:p>
+      <w:pPr>
+        <w:pStyle w:val="ListParagraph"/>
+        <w:numPr>
+          <w:ilvl w:val="0"/>
+          <w:numId w:val="2"/>
+        </w:numPr>
+      </w:pPr>
+      <w:r>
+        <w:t xml:space="preserve">Learn </w:t>
+      </w:r>
+      <w:proofErr w:type="spellStart"/>
+      <w:r>
+        <w:t>git</w:t>
+      </w:r>
+      <w:proofErr w:type="spellEnd"/>
+      <w:r>
+        <w:t xml:space="preserve"> courses</w:t>
       </w:r>
       <w:bookmarkStart w:id="0" w:name="_GoBack"/>
       <w:bookmarkEnd w:id="0"/>
-    </w:p>
-    <w:p/>
-    <w:p>
-      <w:r>
-        <w:t>Add changelog section in download page.</w:t>
-      </w:r>
-    </w:p>
-    <w:p>
-      <w:r>
-        <w:t>Plan for 4/12/2021:</w:t>
-      </w:r>
-    </w:p>
-    <w:p>
-      <w:pPr>
-        <w:pStyle w:val="ListParagraph"/>
-        <w:numPr>
-          <w:ilvl w:val="0"/>
-          <w:numId w:val="2"/>
-        </w:numPr>
-      </w:pPr>
-      <w:r>
-        <w:t>Push app to github</w:t>
-      </w:r>
-    </w:p>
-    <w:p>
-      <w:pPr>
-        <w:pStyle w:val="ListParagraph"/>
-        <w:numPr>
-          <w:ilvl w:val="0"/>
-          <w:numId w:val="2"/>
-        </w:numPr>
-      </w:pPr>
-      <w:r>
-        <w:t>Deploy on vercel</w:t>
-      </w:r>
-    </w:p>
-    <w:p>
-      <w:pPr>
-        <w:pStyle w:val="ListParagraph"/>
-        <w:numPr>
-          <w:ilvl w:val="0"/>
-          <w:numId w:val="2"/>
-        </w:numPr>
-      </w:pPr>
-      <w:r>
-        <w:t>Confirm that updating the app works with FTP</w:t>
-      </w:r>
-    </w:p>
-    <w:p>
-      <w:pPr>
-        <w:pStyle w:val="ListParagraph"/>
-        <w:numPr>
-          <w:ilvl w:val="0"/>
-          <w:numId w:val="2"/>
-        </w:numPr>
-      </w:pPr>
-      <w:r>
-        <w:t>Talk to yuriy</w:t>
-      </w:r>
-    </w:p>
-    <w:p>
-      <w:pPr>
-        <w:pStyle w:val="ListParagraph"/>
-        <w:numPr>
-          <w:ilvl w:val="1"/>
-          <w:numId w:val="2"/>
-        </w:numPr>
-      </w:pPr>
-      <w:r>
-        <w:t>Explain how updating the app would work</w:t>
-      </w:r>
-    </w:p>
-    <w:p>
-      <w:pPr>
-        <w:pStyle w:val="ListParagraph"/>
-        <w:numPr>
-          <w:ilvl w:val="0"/>
-          <w:numId w:val="2"/>
-        </w:numPr>
-      </w:pPr>
-      <w:r>
-        <w:t>Learn git courses</w:t>
-      </w:r>
     </w:p>
     <w:sectPr>
       <w:pgSz w:w="12240" w:h="15840"/>

</xml_diff>